<commit_message>
update "latest update" data for SimPy
</commit_message>
<xml_diff>
--- a/joss_paper/figures/comparison.docx
+++ b/joss_paper/figures/comparison.docx
@@ -1048,8 +1048,19 @@
                 <w:sz w:val="22"/>
                 <w:szCs w:val="22"/>
               </w:rPr>
-              <w:t>2018</w:t>
-            </w:r>
+              <w:t>20</w:t>
+            </w:r>
+            <w:r>
+              <w:rPr>
+                <w:rFonts w:ascii="Calibri" w:hAnsi="Calibri" w:cs="Calibri"/>
+                <w:color w:val="000000"/>
+                <w:sz w:val="22"/>
+                <w:szCs w:val="22"/>
+              </w:rPr>
+              <w:t>20</w:t>
+            </w:r>
+            <w:bookmarkStart w:id="0" w:name="_GoBack"/>
+            <w:bookmarkEnd w:id="0"/>
           </w:p>
         </w:tc>
       </w:tr>
@@ -1153,8 +1164,6 @@
               </w:rPr>
               <w:t>of engineered systems</w:t>
             </w:r>
-            <w:bookmarkStart w:id="0" w:name="_GoBack"/>
-            <w:bookmarkEnd w:id="0"/>
           </w:p>
         </w:tc>
         <w:tc>

</xml_diff>